<commit_message>
Finalized Update 2 & Continued EDA & Data Transformation
</commit_message>
<xml_diff>
--- a/Project_Notes.docx
+++ b/Project_Notes.docx
@@ -39,7 +39,19 @@
         </w:numPr>
       </w:pPr>
       <w:r>
-        <w:t>Satisfaction – these rows should be dropped from the data</w:t>
+        <w:t xml:space="preserve">Satisfaction – </w:t>
+      </w:r>
+      <w:r>
+        <w:t xml:space="preserve">Impute the missing values with the mean score </w:t>
+      </w:r>
+      <w:r>
+        <w:rPr>
+          <w:b/>
+          <w:bCs/>
+          <w:color w:val="00B050"/>
+          <w:u w:val="single"/>
+        </w:rPr>
+        <w:t>DONE</w:t>
       </w:r>
     </w:p>
     <w:p>
@@ -63,10 +75,7 @@
         </w:numPr>
       </w:pPr>
       <w:r>
-        <w:t>Departure Delay in Minutes</w:t>
-      </w:r>
-      <w:r>
-        <w:t xml:space="preserve"> – 2345 nulls remain</w:t>
+        <w:t>Departure Delay in Minutes – 2345 nulls remain</w:t>
       </w:r>
       <w:r>
         <w:t>, which are all due to flights being cancelled. 56 flights remain with a delay in minutes, could this be flights that were cancelled after being initially delayed?</w:t>
@@ -81,25 +90,111 @@
         </w:numPr>
       </w:pPr>
       <w:r>
-        <w:t>Departure Delay in Minutes</w:t>
+        <w:t xml:space="preserve">Departure Delay in Minutes </w:t>
+      </w:r>
+      <w:r>
+        <w:t>– 2738 NAs, of which 2401 are due to flights being cancelled</w:t>
+      </w:r>
+      <w:r>
+        <w:t>, and should be kept in the data</w:t>
+      </w:r>
+      <w:r>
+        <w:t>. 337</w:t>
       </w:r>
       <w:r>
         <w:t xml:space="preserve"> </w:t>
       </w:r>
       <w:r>
-        <w:t>– 2738 NAs, of which 2401 are due to flights being cancelled</w:t>
-      </w:r>
-      <w:r>
-        <w:t>, and should be kept in the data</w:t>
-      </w:r>
-      <w:r>
-        <w:t>. 337</w:t>
+        <w:t>remain</w:t>
+      </w:r>
+    </w:p>
+    <w:p>
+      <w:pPr>
+        <w:pStyle w:val="ListParagraph"/>
+        <w:numPr>
+          <w:ilvl w:val="1"/>
+          <w:numId w:val="2"/>
+        </w:numPr>
+      </w:pPr>
+      <w:r>
+        <w:t xml:space="preserve">Flight time in minutes - 2738 NAs, of which 2401 are due to flights being </w:t>
+      </w:r>
+      <w:r>
+        <w:t>cancelled</w:t>
+      </w:r>
+      <w:r>
+        <w:t>,</w:t>
+      </w:r>
+      <w:r>
+        <w:t xml:space="preserve"> and should be kept in the data</w:t>
+      </w:r>
+      <w:r>
+        <w:t>. 337 remain</w:t>
+      </w:r>
+    </w:p>
+    <w:p>
+      <w:pPr>
+        <w:pStyle w:val="ListParagraph"/>
+        <w:numPr>
+          <w:ilvl w:val="1"/>
+          <w:numId w:val="2"/>
+        </w:numPr>
+      </w:pPr>
+      <w:r>
+        <w:t>When filtering on the subset of the data where flights were not cancelled and Arrival Delay in Minutes was negative, I can see that every NA in in Arrival Delay in Minutes corresponds with a NA in Flight time in minutes (337). Since we are unsure of how to interpolate this data, these 337 rows should be dropped form the dataset.</w:t>
       </w:r>
       <w:r>
         <w:t xml:space="preserve"> </w:t>
       </w:r>
       <w:r>
-        <w:t>remain</w:t>
+        <w:rPr>
+          <w:b/>
+          <w:bCs/>
+          <w:color w:val="00B050"/>
+          <w:u w:val="single"/>
+        </w:rPr>
+        <w:t>DONE</w:t>
+      </w:r>
+      <w:r>
+        <w:rPr>
+          <w:b/>
+          <w:bCs/>
+          <w:color w:val="00B050"/>
+          <w:u w:val="single"/>
+        </w:rPr>
+        <w:t xml:space="preserve"> – dropped from dataset</w:t>
+      </w:r>
+    </w:p>
+    <w:p>
+      <w:pPr>
+        <w:pStyle w:val="Heading2"/>
+      </w:pPr>
+      <w:r>
+        <w:t>1</w:t>
+      </w:r>
+      <w:r>
+        <w:t>1</w:t>
+      </w:r>
+      <w:r>
+        <w:t>/</w:t>
+      </w:r>
+      <w:r>
+        <w:t>14</w:t>
+      </w:r>
+      <w:r>
+        <w:t>/2020</w:t>
+      </w:r>
+    </w:p>
+    <w:p>
+      <w:pPr>
+        <w:pStyle w:val="ListParagraph"/>
+        <w:numPr>
+          <w:ilvl w:val="0"/>
+          <w:numId w:val="2"/>
+        </w:numPr>
+      </w:pPr>
+      <w:r>
+        <w:t>Plots:</w:t>
       </w:r>
     </w:p>
     <w:p>
@@ -111,25 +206,19 @@
         </w:numPr>
       </w:pPr>
       <w:r>
-        <w:t xml:space="preserve">Flight time in minutes - </w:t>
-      </w:r>
-      <w:r>
-        <w:t xml:space="preserve">2738 NAs, of which 2401 are due to flights being </w:t>
-      </w:r>
-      <w:r>
-        <w:t>cancelled</w:t>
-      </w:r>
-      <w:r>
-        <w:t>,</w:t>
-      </w:r>
-      <w:r>
-        <w:t xml:space="preserve"> and </w:t>
-      </w:r>
-      <w:r>
-        <w:t>should be kept in the data</w:t>
-      </w:r>
-      <w:r>
-        <w:t>. 337 remain</w:t>
+        <w:t>Distribution of Satisfaction scores</w:t>
+      </w:r>
+    </w:p>
+    <w:p>
+      <w:pPr>
+        <w:pStyle w:val="ListParagraph"/>
+        <w:numPr>
+          <w:ilvl w:val="2"/>
+          <w:numId w:val="2"/>
+        </w:numPr>
+      </w:pPr>
+      <w:r>
+        <w:t>Distribution is left skewed with a peak at a score of 4 and 3 being the second highest</w:t>
       </w:r>
     </w:p>
     <w:p>
@@ -141,8 +230,305 @@
         </w:numPr>
       </w:pPr>
       <w:r>
-        <w:t>When filtering on the subset of the data where flights were not cancelled and Arrival Delay in Minutes was negative, I can see that every NA in in Arrival Delay in Minutes corresponds with a NA in Flight time in minutes (337). Since we are unsure of how to interpolate this data, these 337 rows should be dropped form the dataset.</w:t>
-      </w:r>
+        <w:t>Mean Satisfaction score by Airline</w:t>
+      </w:r>
+    </w:p>
+    <w:p>
+      <w:pPr>
+        <w:pStyle w:val="ListParagraph"/>
+        <w:numPr>
+          <w:ilvl w:val="2"/>
+          <w:numId w:val="2"/>
+        </w:numPr>
+      </w:pPr>
+      <w:r>
+        <w:t>Only Northwest Business Airlines Inc. has a mean score below 3.3</w:t>
+      </w:r>
+    </w:p>
+    <w:p>
+      <w:pPr>
+        <w:pStyle w:val="ListParagraph"/>
+        <w:numPr>
+          <w:ilvl w:val="2"/>
+          <w:numId w:val="2"/>
+        </w:numPr>
+      </w:pPr>
+      <w:proofErr w:type="spellStart"/>
+      <w:r>
+        <w:t>Cool&amp;Young</w:t>
+      </w:r>
+      <w:proofErr w:type="spellEnd"/>
+      <w:r>
+        <w:t xml:space="preserve"> Airline Inc. is the </w:t>
+      </w:r>
+    </w:p>
+    <w:p>
+      <w:pPr>
+        <w:pStyle w:val="ListParagraph"/>
+        <w:numPr>
+          <w:ilvl w:val="1"/>
+          <w:numId w:val="2"/>
+        </w:numPr>
+      </w:pPr>
+      <w:r>
+        <w:t>Distribution of Passenger Ages</w:t>
+      </w:r>
+    </w:p>
+    <w:p>
+      <w:pPr>
+        <w:pStyle w:val="ListParagraph"/>
+        <w:numPr>
+          <w:ilvl w:val="2"/>
+          <w:numId w:val="2"/>
+        </w:numPr>
+      </w:pPr>
+      <w:r>
+        <w:t>Slightly right skewed distribution with a peak around 40 years old</w:t>
+      </w:r>
+    </w:p>
+    <w:p>
+      <w:pPr>
+        <w:pStyle w:val="ListParagraph"/>
+        <w:numPr>
+          <w:ilvl w:val="1"/>
+          <w:numId w:val="2"/>
+        </w:numPr>
+      </w:pPr>
+      <w:r>
+        <w:t>Count of Passengers by Gender</w:t>
+      </w:r>
+    </w:p>
+    <w:p>
+      <w:pPr>
+        <w:pStyle w:val="ListParagraph"/>
+        <w:numPr>
+          <w:ilvl w:val="2"/>
+          <w:numId w:val="2"/>
+        </w:numPr>
+      </w:pPr>
+      <w:r>
+        <w:t>About 20,000 more Female passengers than Males</w:t>
+      </w:r>
+    </w:p>
+    <w:p>
+      <w:pPr>
+        <w:pStyle w:val="ListParagraph"/>
+        <w:numPr>
+          <w:ilvl w:val="1"/>
+          <w:numId w:val="2"/>
+        </w:numPr>
+      </w:pPr>
+      <w:r>
+        <w:t xml:space="preserve">Density Plot of Satisfaction scores by Gender with mean score by Gender </w:t>
+      </w:r>
+      <w:proofErr w:type="spellStart"/>
+      <w:r>
+        <w:t>vline</w:t>
+      </w:r>
+      <w:proofErr w:type="spellEnd"/>
+    </w:p>
+    <w:p>
+      <w:pPr>
+        <w:pStyle w:val="ListParagraph"/>
+        <w:numPr>
+          <w:ilvl w:val="2"/>
+          <w:numId w:val="2"/>
+        </w:numPr>
+      </w:pPr>
+      <w:r>
+        <w:t>Men on average give higher Satisfaction score</w:t>
+      </w:r>
+    </w:p>
+    <w:p>
+      <w:pPr>
+        <w:pStyle w:val="ListParagraph"/>
+        <w:numPr>
+          <w:ilvl w:val="1"/>
+          <w:numId w:val="2"/>
+        </w:numPr>
+      </w:pPr>
+      <w:r>
+        <w:t>Count of different Travel Types</w:t>
+      </w:r>
+    </w:p>
+    <w:p>
+      <w:pPr>
+        <w:pStyle w:val="ListParagraph"/>
+        <w:numPr>
+          <w:ilvl w:val="2"/>
+          <w:numId w:val="2"/>
+        </w:numPr>
+      </w:pPr>
+      <w:r>
+        <w:t>Business travel has the most passengers by far, with Personal second</w:t>
+      </w:r>
+    </w:p>
+    <w:p>
+      <w:pPr>
+        <w:pStyle w:val="ListParagraph"/>
+        <w:numPr>
+          <w:ilvl w:val="1"/>
+          <w:numId w:val="2"/>
+        </w:numPr>
+      </w:pPr>
+      <w:r>
+        <w:t>Heatmap of a correlation matrix between all numeric variables</w:t>
+      </w:r>
+    </w:p>
+    <w:p>
+      <w:pPr>
+        <w:pStyle w:val="ListParagraph"/>
+        <w:numPr>
+          <w:ilvl w:val="2"/>
+          <w:numId w:val="2"/>
+        </w:numPr>
+      </w:pPr>
+      <w:r>
+        <w:t>Removed NAs</w:t>
+      </w:r>
+    </w:p>
+    <w:p>
+      <w:pPr>
+        <w:pStyle w:val="ListParagraph"/>
+        <w:numPr>
+          <w:ilvl w:val="2"/>
+          <w:numId w:val="2"/>
+        </w:numPr>
+      </w:pPr>
+      <w:r>
+        <w:t>Melted the correlation matrix</w:t>
+      </w:r>
+    </w:p>
+    <w:p>
+      <w:pPr>
+        <w:pStyle w:val="ListParagraph"/>
+        <w:numPr>
+          <w:ilvl w:val="2"/>
+          <w:numId w:val="2"/>
+        </w:numPr>
+      </w:pPr>
+      <w:r>
+        <w:t>Plotted the melted matrix</w:t>
+      </w:r>
+    </w:p>
+    <w:p>
+      <w:pPr>
+        <w:pStyle w:val="ListParagraph"/>
+        <w:numPr>
+          <w:ilvl w:val="2"/>
+          <w:numId w:val="2"/>
+        </w:numPr>
+      </w:pPr>
+      <w:r>
+        <w:t>Added the correlation between each variable</w:t>
+      </w:r>
+    </w:p>
+    <w:p>
+      <w:pPr>
+        <w:pStyle w:val="ListParagraph"/>
+        <w:numPr>
+          <w:ilvl w:val="0"/>
+          <w:numId w:val="2"/>
+        </w:numPr>
+      </w:pPr>
+      <w:r>
+        <w:t>Data Processing</w:t>
+      </w:r>
+      <w:r>
+        <w:t>/Cleaning/Munging</w:t>
+      </w:r>
+    </w:p>
+    <w:p>
+      <w:pPr>
+        <w:pStyle w:val="ListParagraph"/>
+        <w:numPr>
+          <w:ilvl w:val="1"/>
+          <w:numId w:val="2"/>
+        </w:numPr>
+      </w:pPr>
+      <w:r>
+        <w:t>How to change certain numeric variables to categorical variables</w:t>
+      </w:r>
+    </w:p>
+    <w:p>
+      <w:pPr>
+        <w:pStyle w:val="ListParagraph"/>
+        <w:numPr>
+          <w:ilvl w:val="2"/>
+          <w:numId w:val="2"/>
+        </w:numPr>
+      </w:pPr>
+      <w:r>
+        <w:t xml:space="preserve">Could use the cut function to a column name or use cut within the mutate function of </w:t>
+      </w:r>
+      <w:proofErr w:type="spellStart"/>
+      <w:r>
+        <w:t>dplyr</w:t>
+      </w:r>
+      <w:proofErr w:type="spellEnd"/>
+    </w:p>
+    <w:p>
+      <w:pPr>
+        <w:pStyle w:val="ListParagraph"/>
+        <w:numPr>
+          <w:ilvl w:val="2"/>
+          <w:numId w:val="2"/>
+        </w:numPr>
+      </w:pPr>
+      <w:proofErr w:type="spellStart"/>
+      <w:r>
+        <w:lastRenderedPageBreak/>
+        <w:t>No_of_flights_</w:t>
+      </w:r>
+      <w:proofErr w:type="gramStart"/>
+      <w:r>
+        <w:t>p.a</w:t>
+      </w:r>
+      <w:proofErr w:type="spellEnd"/>
+      <w:proofErr w:type="gramEnd"/>
+    </w:p>
+    <w:p>
+      <w:pPr>
+        <w:pStyle w:val="ListParagraph"/>
+        <w:numPr>
+          <w:ilvl w:val="3"/>
+          <w:numId w:val="2"/>
+        </w:numPr>
+      </w:pPr>
+    </w:p>
+    <w:p>
+      <w:pPr>
+        <w:pStyle w:val="ListParagraph"/>
+        <w:numPr>
+          <w:ilvl w:val="2"/>
+          <w:numId w:val="2"/>
+        </w:numPr>
+      </w:pPr>
+      <w:r>
+        <w:t>%_</w:t>
+      </w:r>
+      <w:proofErr w:type="spellStart"/>
+      <w:r>
+        <w:t>of_Flight_with_other_Airlines</w:t>
+      </w:r>
+      <w:proofErr w:type="spellEnd"/>
+    </w:p>
+    <w:p>
+      <w:pPr>
+        <w:pStyle w:val="ListParagraph"/>
+        <w:numPr>
+          <w:ilvl w:val="2"/>
+          <w:numId w:val="2"/>
+        </w:numPr>
+      </w:pPr>
+      <w:r>
+        <w:t>No._</w:t>
+      </w:r>
+      <w:proofErr w:type="spellStart"/>
+      <w:r>
+        <w:t>of_loyalty_cars</w:t>
+      </w:r>
+      <w:proofErr w:type="spellEnd"/>
     </w:p>
     <w:sectPr>
       <w:pgSz w:w="12240" w:h="15840"/>
@@ -297,7 +683,7 @@
         <w:rFonts w:ascii="Courier New" w:hAnsi="Courier New" w:cs="Courier New" w:hint="default"/>
       </w:rPr>
     </w:lvl>
-    <w:lvl w:ilvl="2" w:tplc="04090005" w:tentative="1">
+    <w:lvl w:ilvl="2" w:tplc="04090005">
       <w:start w:val="1"/>
       <w:numFmt w:val="bullet"/>
       <w:lvlText w:val=""/>
@@ -309,7 +695,7 @@
         <w:rFonts w:ascii="Wingdings" w:hAnsi="Wingdings" w:hint="default"/>
       </w:rPr>
     </w:lvl>
-    <w:lvl w:ilvl="3" w:tplc="04090001" w:tentative="1">
+    <w:lvl w:ilvl="3" w:tplc="04090001">
       <w:start w:val="1"/>
       <w:numFmt w:val="bullet"/>
       <w:lvlText w:val=""/>

</xml_diff>